<commit_message>
Lab 4 question 2 almost done
</commit_message>
<xml_diff>
--- a/Lab 4/Report.docx
+++ b/Lab 4/Report.docx
@@ -119,7 +119,7 @@
         <w:br w:type="textWrapping"/>
       </w:r>
       <w:r>
-        <w:t xml:space="preserve">The first step is download the data with the code GSE20986 using</w:t>
+        <w:t xml:space="preserve">The first step is to download the data with the code GSE20986 using</w:t>
       </w:r>
       <w:r>
         <w:t xml:space="preserve"> </w:t>
@@ -134,7 +134,7 @@
         <w:t xml:space="preserve"> </w:t>
       </w:r>
       <w:r>
-        <w:t xml:space="preserve">function. Then untar, unzip it to data forder. A dataframe called</w:t>
+        <w:t xml:space="preserve">function. Then untar, unzip it to data folder. A data frame called</w:t>
       </w:r>
       <w:r>
         <w:t xml:space="preserve"> </w:t>
@@ -149,7 +149,7 @@
         <w:t xml:space="preserve"> </w:t>
       </w:r>
       <w:r>
-        <w:t xml:space="preserve">is created to hold the metadata of the data. It’s also wroted to a file with the same name.</w:t>
+        <w:t xml:space="preserve">is created to hold the metadata of the data. It’s also written to a file with the same name.</w:t>
       </w:r>
     </w:p>
     <w:p>
@@ -175,7 +175,7 @@
         <w:rPr>
           <w:rStyle w:val="CommentTok"/>
         </w:rPr>
-        <w:t xml:space="preserve">#Pay attention at the working directory before running this line</w:t>
+        <w:t xml:space="preserve">#The data folder should be empty</w:t>
       </w:r>
       <w:r>
         <w:br w:type="textWrapping"/>
@@ -300,7 +300,7 @@
         <w:rPr>
           <w:rStyle w:val="VerbatimChar"/>
         </w:rPr>
-        <w:t xml:space="preserve">## C:/Users/Duong Minh Duc/Documents/GitHub/Bioinformatics_Labs/Lab 4/GSE20986/GSE20986_RAW.tar 2018-12-09 21:41:34</w:t>
+        <w:t xml:space="preserve">## C:/Users/Duong Minh Duc/Documents/GitHub/Bioinformatics_Labs/Lab 4/GSE20986/GSE20986_RAW.tar 2018-12-10 00:09:56</w:t>
       </w:r>
       <w:r>
         <w:br w:type="textWrapping"/>
@@ -1215,7 +1215,7 @@
         <w:t xml:space="preserve"> </w:t>
       </w:r>
       <w:r>
-        <w:t xml:space="preserve">function to read the data and stored it in a object called</w:t>
+        <w:t xml:space="preserve">function to read the data and stored it in an object called</w:t>
       </w:r>
       <w:r>
         <w:t xml:space="preserve"> </w:t>
@@ -1242,7 +1242,7 @@
         <w:t xml:space="preserve"> </w:t>
       </w:r>
       <w:r>
-        <w:t xml:space="preserve">function will display the microarray distributions. The values in boxplots is the log base 2 intensities of both pm and mm probes.</w:t>
+        <w:t xml:space="preserve">function will display the microarray distributions. The values in boxplots are the log base 2 intensities of both pm and mm probes.</w:t>
       </w:r>
     </w:p>
     <w:p>
@@ -1424,7 +1424,7 @@
         <w:pStyle w:val="BodyText"/>
       </w:pPr>
       <w:r>
-        <w:t xml:space="preserve">The second boxplot is still the same, but it is couloured and label is make verticaled for easier to read.</w:t>
+        <w:t xml:space="preserve">The second boxplot is still the same. But, it is couloured and the labels are made verticaled for easier reading.</w:t>
       </w:r>
     </w:p>
     <w:p>
@@ -1959,7 +1959,7 @@
         <w:t xml:space="preserve"> </w:t>
       </w:r>
       <w:r>
-        <w:t xml:space="preserve">function. This function will use the robust multi-array average (RMA) expression measure with help of probe sequence. When converting, the data is being normalized. Two boxplots show the data before and after normalized is draw to compare.</w:t>
+        <w:t xml:space="preserve">function. This function will use the robust multi-array average (RMA) expression measure with help of probe sequence. When converting, the data is being normalized. Two boxplots show the data before and after normalized is drawn to compare.</w:t>
       </w:r>
     </w:p>
     <w:p>
@@ -2377,7 +2377,7 @@
         <w:rPr>
           <w:rStyle w:val="NormalTok"/>
         </w:rPr>
-        <w:t xml:space="preserve">distance &lt;-</w:t>
+        <w:t xml:space="preserve">distance2 &lt;-</w:t>
       </w:r>
       <w:r>
         <w:rPr>
@@ -2452,7 +2452,7 @@
         <w:rPr>
           <w:rStyle w:val="NormalTok"/>
         </w:rPr>
-        <w:t xml:space="preserve">clusters &lt;-</w:t>
+        <w:t xml:space="preserve">clusters2 &lt;-</w:t>
       </w:r>
       <w:r>
         <w:rPr>
@@ -2470,7 +2470,7 @@
         <w:rPr>
           <w:rStyle w:val="NormalTok"/>
         </w:rPr>
-        <w:t xml:space="preserve">(distance)</w:t>
+        <w:t xml:space="preserve">(distance2)</w:t>
       </w:r>
       <w:r>
         <w:br w:type="textWrapping"/>
@@ -2485,7 +2485,7 @@
         <w:rPr>
           <w:rStyle w:val="NormalTok"/>
         </w:rPr>
-        <w:t xml:space="preserve">(clusters)</w:t>
+        <w:t xml:space="preserve">(clusters2)</w:t>
       </w:r>
     </w:p>
     <w:p>
@@ -2508,13 +2508,13 @@
         <w:t xml:space="preserve"> </w:t>
       </w:r>
       <w:r>
-        <w:t xml:space="preserve">is created. It contain the name of the names of genes and which samples it belong to.</w:t>
-      </w:r>
-      <w:r>
-        <w:t xml:space="preserve"> </w:t>
-      </w:r>
-      <w:r>
-        <w:t xml:space="preserve">An contrast matrix is also created by the</w:t>
+        <w:t xml:space="preserve">is created. It contains the name of the names of genes and which samples it belongs to.</w:t>
+      </w:r>
+      <w:r>
+        <w:t xml:space="preserve"> </w:t>
+      </w:r>
+      <w:r>
+        <w:t xml:space="preserve">A contrast matrix is also created by the</w:t>
       </w:r>
       <w:r>
         <w:t xml:space="preserve"> </w:t>
@@ -2529,7 +2529,7 @@
         <w:t xml:space="preserve"> </w:t>
       </w:r>
       <w:r>
-        <w:t xml:space="preserve">function. It includes three pairs of huvec versus the others.</w:t>
+        <w:t xml:space="preserve">function. It includes three pairs of having versus the others.</w:t>
       </w:r>
     </w:p>
     <w:p>
@@ -4976,6 +4976,1285 @@
         <w:t xml:space="preserve">Question2</w:t>
       </w:r>
     </w:p>
+    <w:p>
+      <w:pPr>
+        <w:pStyle w:val="FirstParagraph"/>
+      </w:pPr>
+      <w:r>
+        <w:t xml:space="preserve">The three constrast are:</w:t>
+      </w:r>
+      <w:r>
+        <w:t xml:space="preserve"> </w:t>
+      </w:r>
+      <w:r>
+        <w:t xml:space="preserve">+ huvec - choroid,</w:t>
+      </w:r>
+      <w:r>
+        <w:t xml:space="preserve"> </w:t>
+      </w:r>
+      <w:r>
+        <w:t xml:space="preserve">+ huvec - retina,</w:t>
+      </w:r>
+      <w:r>
+        <w:t xml:space="preserve"> </w:t>
+      </w:r>
+      <w:r>
+        <w:t xml:space="preserve">+ huvec - iris</w:t>
+      </w:r>
+      <w:r>
+        <w:t xml:space="preserve"> </w:t>
+      </w:r>
+      <w:r>
+        <w:t xml:space="preserve">We will choose the first sample of each type to make analysis. Here is the plots of raw data.</w:t>
+      </w:r>
+    </w:p>
+    <w:p>
+      <w:pPr>
+        <w:pStyle w:val="SourceCode"/>
+      </w:pPr>
+      <w:r>
+        <w:rPr>
+          <w:rStyle w:val="NormalTok"/>
+        </w:rPr>
+        <w:t xml:space="preserve">iris &lt;-</w:t>
+      </w:r>
+      <w:r>
+        <w:rPr>
+          <w:rStyle w:val="StringTok"/>
+        </w:rPr>
+        <w:t xml:space="preserve"> </w:t>
+      </w:r>
+      <w:r>
+        <w:rPr>
+          <w:rStyle w:val="NormalTok"/>
+        </w:rPr>
+        <w:t xml:space="preserve">eset[,</w:t>
+      </w:r>
+      <w:r>
+        <w:rPr>
+          <w:rStyle w:val="DecValTok"/>
+        </w:rPr>
+        <w:t xml:space="preserve">1</w:t>
+      </w:r>
+      <w:r>
+        <w:rPr>
+          <w:rStyle w:val="NormalTok"/>
+        </w:rPr>
+        <w:t xml:space="preserve">]</w:t>
+      </w:r>
+      <w:r>
+        <w:br w:type="textWrapping"/>
+      </w:r>
+      <w:r>
+        <w:rPr>
+          <w:rStyle w:val="NormalTok"/>
+        </w:rPr>
+        <w:t xml:space="preserve">retina &lt;-</w:t>
+      </w:r>
+      <w:r>
+        <w:rPr>
+          <w:rStyle w:val="StringTok"/>
+        </w:rPr>
+        <w:t xml:space="preserve"> </w:t>
+      </w:r>
+      <w:r>
+        <w:rPr>
+          <w:rStyle w:val="NormalTok"/>
+        </w:rPr>
+        <w:t xml:space="preserve">eset[,</w:t>
+      </w:r>
+      <w:r>
+        <w:rPr>
+          <w:rStyle w:val="DecValTok"/>
+        </w:rPr>
+        <w:t xml:space="preserve">2</w:t>
+      </w:r>
+      <w:r>
+        <w:rPr>
+          <w:rStyle w:val="NormalTok"/>
+        </w:rPr>
+        <w:t xml:space="preserve">]</w:t>
+      </w:r>
+      <w:r>
+        <w:br w:type="textWrapping"/>
+      </w:r>
+      <w:r>
+        <w:rPr>
+          <w:rStyle w:val="NormalTok"/>
+        </w:rPr>
+        <w:t xml:space="preserve">choroid &lt;-</w:t>
+      </w:r>
+      <w:r>
+        <w:rPr>
+          <w:rStyle w:val="StringTok"/>
+        </w:rPr>
+        <w:t xml:space="preserve"> </w:t>
+      </w:r>
+      <w:r>
+        <w:rPr>
+          <w:rStyle w:val="NormalTok"/>
+        </w:rPr>
+        <w:t xml:space="preserve">eset[,</w:t>
+      </w:r>
+      <w:r>
+        <w:rPr>
+          <w:rStyle w:val="DecValTok"/>
+        </w:rPr>
+        <w:t xml:space="preserve">7</w:t>
+      </w:r>
+      <w:r>
+        <w:rPr>
+          <w:rStyle w:val="NormalTok"/>
+        </w:rPr>
+        <w:t xml:space="preserve">]</w:t>
+      </w:r>
+      <w:r>
+        <w:br w:type="textWrapping"/>
+      </w:r>
+      <w:r>
+        <w:rPr>
+          <w:rStyle w:val="NormalTok"/>
+        </w:rPr>
+        <w:t xml:space="preserve">huvec &lt;-</w:t>
+      </w:r>
+      <w:r>
+        <w:rPr>
+          <w:rStyle w:val="StringTok"/>
+        </w:rPr>
+        <w:t xml:space="preserve"> </w:t>
+      </w:r>
+      <w:r>
+        <w:rPr>
+          <w:rStyle w:val="NormalTok"/>
+        </w:rPr>
+        <w:t xml:space="preserve">eset[,</w:t>
+      </w:r>
+      <w:r>
+        <w:rPr>
+          <w:rStyle w:val="DecValTok"/>
+        </w:rPr>
+        <w:t xml:space="preserve">10</w:t>
+      </w:r>
+      <w:r>
+        <w:rPr>
+          <w:rStyle w:val="NormalTok"/>
+        </w:rPr>
+        <w:t xml:space="preserve">]</w:t>
+      </w:r>
+      <w:r>
+        <w:br w:type="textWrapping"/>
+      </w:r>
+      <w:r>
+        <w:br w:type="textWrapping"/>
+      </w:r>
+      <w:r>
+        <w:rPr>
+          <w:rStyle w:val="KeywordTok"/>
+        </w:rPr>
+        <w:t xml:space="preserve">plot</w:t>
+      </w:r>
+      <w:r>
+        <w:rPr>
+          <w:rStyle w:val="NormalTok"/>
+        </w:rPr>
+        <w:t xml:space="preserve">(</w:t>
+      </w:r>
+      <w:r>
+        <w:rPr>
+          <w:rStyle w:val="DataTypeTok"/>
+        </w:rPr>
+        <w:t xml:space="preserve">x=</w:t>
+      </w:r>
+      <w:r>
+        <w:rPr>
+          <w:rStyle w:val="NormalTok"/>
+        </w:rPr>
+        <w:t xml:space="preserve">huvec ,</w:t>
+      </w:r>
+      <w:r>
+        <w:rPr>
+          <w:rStyle w:val="DataTypeTok"/>
+        </w:rPr>
+        <w:t xml:space="preserve">y=</w:t>
+      </w:r>
+      <w:r>
+        <w:rPr>
+          <w:rStyle w:val="NormalTok"/>
+        </w:rPr>
+        <w:t xml:space="preserve">iris,</w:t>
+      </w:r>
+      <w:r>
+        <w:rPr>
+          <w:rStyle w:val="DataTypeTok"/>
+        </w:rPr>
+        <w:t xml:space="preserve">xlab=</w:t>
+      </w:r>
+      <w:r>
+        <w:rPr>
+          <w:rStyle w:val="StringTok"/>
+        </w:rPr>
+        <w:t xml:space="preserve">"huvec"</w:t>
+      </w:r>
+      <w:r>
+        <w:rPr>
+          <w:rStyle w:val="NormalTok"/>
+        </w:rPr>
+        <w:t xml:space="preserve">,</w:t>
+      </w:r>
+      <w:r>
+        <w:rPr>
+          <w:rStyle w:val="DataTypeTok"/>
+        </w:rPr>
+        <w:t xml:space="preserve">ylab=</w:t>
+      </w:r>
+      <w:r>
+        <w:rPr>
+          <w:rStyle w:val="StringTok"/>
+        </w:rPr>
+        <w:t xml:space="preserve">"iris"</w:t>
+      </w:r>
+      <w:r>
+        <w:rPr>
+          <w:rStyle w:val="NormalTok"/>
+        </w:rPr>
+        <w:t xml:space="preserve">, </w:t>
+      </w:r>
+      <w:r>
+        <w:rPr>
+          <w:rStyle w:val="DataTypeTok"/>
+        </w:rPr>
+        <w:t xml:space="preserve">main=</w:t>
+      </w:r>
+      <w:r>
+        <w:rPr>
+          <w:rStyle w:val="StringTok"/>
+        </w:rPr>
+        <w:t xml:space="preserve">"Scatterplot of raw data"</w:t>
+      </w:r>
+      <w:r>
+        <w:rPr>
+          <w:rStyle w:val="NormalTok"/>
+        </w:rPr>
+        <w:t xml:space="preserve">) </w:t>
+      </w:r>
+    </w:p>
+    <w:p>
+      <w:pPr>
+        <w:pStyle w:val="FirstParagraph"/>
+      </w:pPr>
+      <w:r>
+        <w:drawing>
+          <wp:inline>
+            <wp:extent cx="4620126" cy="3696101"/>
+            <wp:effectExtent b="0" l="0" r="0" t="0"/>
+            <wp:docPr descr="" title="" id="1" name="Picture"/>
+            <a:graphic>
+              <a:graphicData uri="http://schemas.openxmlformats.org/drawingml/2006/picture">
+                <pic:pic>
+                  <pic:nvPicPr>
+                    <pic:cNvPr descr="Report_files/figure-docx/unnamed-chunk-11-1.png" id="0" name="Picture"/>
+                    <pic:cNvPicPr>
+                      <a:picLocks noChangeArrowheads="1" noChangeAspect="1"/>
+                    </pic:cNvPicPr>
+                  </pic:nvPicPr>
+                  <pic:blipFill>
+                    <a:blip r:embed="rId28"/>
+                    <a:stretch>
+                      <a:fillRect/>
+                    </a:stretch>
+                  </pic:blipFill>
+                  <pic:spPr bwMode="auto">
+                    <a:xfrm>
+                      <a:off x="0" y="0"/>
+                      <a:ext cx="4620126" cy="3696101"/>
+                    </a:xfrm>
+                    <a:prstGeom prst="rect">
+                      <a:avLst/>
+                    </a:prstGeom>
+                    <a:noFill/>
+                    <a:ln w="9525">
+                      <a:noFill/>
+                      <a:headEnd/>
+                      <a:tailEnd/>
+                    </a:ln>
+                  </pic:spPr>
+                </pic:pic>
+              </a:graphicData>
+            </a:graphic>
+          </wp:inline>
+        </w:drawing>
+      </w:r>
+    </w:p>
+    <w:p>
+      <w:pPr>
+        <w:pStyle w:val="SourceCode"/>
+      </w:pPr>
+      <w:r>
+        <w:rPr>
+          <w:rStyle w:val="KeywordTok"/>
+        </w:rPr>
+        <w:t xml:space="preserve">plot</w:t>
+      </w:r>
+      <w:r>
+        <w:rPr>
+          <w:rStyle w:val="NormalTok"/>
+        </w:rPr>
+        <w:t xml:space="preserve">(</w:t>
+      </w:r>
+      <w:r>
+        <w:rPr>
+          <w:rStyle w:val="DataTypeTok"/>
+        </w:rPr>
+        <w:t xml:space="preserve">x=</w:t>
+      </w:r>
+      <w:r>
+        <w:rPr>
+          <w:rStyle w:val="NormalTok"/>
+        </w:rPr>
+        <w:t xml:space="preserve">huvec ,</w:t>
+      </w:r>
+      <w:r>
+        <w:rPr>
+          <w:rStyle w:val="DataTypeTok"/>
+        </w:rPr>
+        <w:t xml:space="preserve">y=</w:t>
+      </w:r>
+      <w:r>
+        <w:rPr>
+          <w:rStyle w:val="NormalTok"/>
+        </w:rPr>
+        <w:t xml:space="preserve">retina,</w:t>
+      </w:r>
+      <w:r>
+        <w:rPr>
+          <w:rStyle w:val="DataTypeTok"/>
+        </w:rPr>
+        <w:t xml:space="preserve">xlab=</w:t>
+      </w:r>
+      <w:r>
+        <w:rPr>
+          <w:rStyle w:val="StringTok"/>
+        </w:rPr>
+        <w:t xml:space="preserve">"huvec"</w:t>
+      </w:r>
+      <w:r>
+        <w:rPr>
+          <w:rStyle w:val="NormalTok"/>
+        </w:rPr>
+        <w:t xml:space="preserve">,</w:t>
+      </w:r>
+      <w:r>
+        <w:rPr>
+          <w:rStyle w:val="DataTypeTok"/>
+        </w:rPr>
+        <w:t xml:space="preserve">ylab=</w:t>
+      </w:r>
+      <w:r>
+        <w:rPr>
+          <w:rStyle w:val="StringTok"/>
+        </w:rPr>
+        <w:t xml:space="preserve">"retina"</w:t>
+      </w:r>
+      <w:r>
+        <w:rPr>
+          <w:rStyle w:val="NormalTok"/>
+        </w:rPr>
+        <w:t xml:space="preserve">, </w:t>
+      </w:r>
+      <w:r>
+        <w:rPr>
+          <w:rStyle w:val="DataTypeTok"/>
+        </w:rPr>
+        <w:t xml:space="preserve">main=</w:t>
+      </w:r>
+      <w:r>
+        <w:rPr>
+          <w:rStyle w:val="StringTok"/>
+        </w:rPr>
+        <w:t xml:space="preserve">"Scatterplot of raw data"</w:t>
+      </w:r>
+      <w:r>
+        <w:rPr>
+          <w:rStyle w:val="NormalTok"/>
+        </w:rPr>
+        <w:t xml:space="preserve">) </w:t>
+      </w:r>
+    </w:p>
+    <w:p>
+      <w:pPr>
+        <w:pStyle w:val="FirstParagraph"/>
+      </w:pPr>
+      <w:r>
+        <w:drawing>
+          <wp:inline>
+            <wp:extent cx="4620126" cy="3696101"/>
+            <wp:effectExtent b="0" l="0" r="0" t="0"/>
+            <wp:docPr descr="" title="" id="1" name="Picture"/>
+            <a:graphic>
+              <a:graphicData uri="http://schemas.openxmlformats.org/drawingml/2006/picture">
+                <pic:pic>
+                  <pic:nvPicPr>
+                    <pic:cNvPr descr="Report_files/figure-docx/unnamed-chunk-11-2.png" id="0" name="Picture"/>
+                    <pic:cNvPicPr>
+                      <a:picLocks noChangeArrowheads="1" noChangeAspect="1"/>
+                    </pic:cNvPicPr>
+                  </pic:nvPicPr>
+                  <pic:blipFill>
+                    <a:blip r:embed="rId29"/>
+                    <a:stretch>
+                      <a:fillRect/>
+                    </a:stretch>
+                  </pic:blipFill>
+                  <pic:spPr bwMode="auto">
+                    <a:xfrm>
+                      <a:off x="0" y="0"/>
+                      <a:ext cx="4620126" cy="3696101"/>
+                    </a:xfrm>
+                    <a:prstGeom prst="rect">
+                      <a:avLst/>
+                    </a:prstGeom>
+                    <a:noFill/>
+                    <a:ln w="9525">
+                      <a:noFill/>
+                      <a:headEnd/>
+                      <a:tailEnd/>
+                    </a:ln>
+                  </pic:spPr>
+                </pic:pic>
+              </a:graphicData>
+            </a:graphic>
+          </wp:inline>
+        </w:drawing>
+      </w:r>
+    </w:p>
+    <w:p>
+      <w:pPr>
+        <w:pStyle w:val="SourceCode"/>
+      </w:pPr>
+      <w:r>
+        <w:rPr>
+          <w:rStyle w:val="KeywordTok"/>
+        </w:rPr>
+        <w:t xml:space="preserve">plot</w:t>
+      </w:r>
+      <w:r>
+        <w:rPr>
+          <w:rStyle w:val="NormalTok"/>
+        </w:rPr>
+        <w:t xml:space="preserve">(</w:t>
+      </w:r>
+      <w:r>
+        <w:rPr>
+          <w:rStyle w:val="DataTypeTok"/>
+        </w:rPr>
+        <w:t xml:space="preserve">x=</w:t>
+      </w:r>
+      <w:r>
+        <w:rPr>
+          <w:rStyle w:val="NormalTok"/>
+        </w:rPr>
+        <w:t xml:space="preserve">huvec ,</w:t>
+      </w:r>
+      <w:r>
+        <w:rPr>
+          <w:rStyle w:val="DataTypeTok"/>
+        </w:rPr>
+        <w:t xml:space="preserve">y=</w:t>
+      </w:r>
+      <w:r>
+        <w:rPr>
+          <w:rStyle w:val="NormalTok"/>
+        </w:rPr>
+        <w:t xml:space="preserve">choroid,</w:t>
+      </w:r>
+      <w:r>
+        <w:rPr>
+          <w:rStyle w:val="DataTypeTok"/>
+        </w:rPr>
+        <w:t xml:space="preserve">xlab=</w:t>
+      </w:r>
+      <w:r>
+        <w:rPr>
+          <w:rStyle w:val="StringTok"/>
+        </w:rPr>
+        <w:t xml:space="preserve">"huvec"</w:t>
+      </w:r>
+      <w:r>
+        <w:rPr>
+          <w:rStyle w:val="NormalTok"/>
+        </w:rPr>
+        <w:t xml:space="preserve">,</w:t>
+      </w:r>
+      <w:r>
+        <w:rPr>
+          <w:rStyle w:val="DataTypeTok"/>
+        </w:rPr>
+        <w:t xml:space="preserve">ylab=</w:t>
+      </w:r>
+      <w:r>
+        <w:rPr>
+          <w:rStyle w:val="StringTok"/>
+        </w:rPr>
+        <w:t xml:space="preserve">"choroid"</w:t>
+      </w:r>
+      <w:r>
+        <w:rPr>
+          <w:rStyle w:val="NormalTok"/>
+        </w:rPr>
+        <w:t xml:space="preserve">, </w:t>
+      </w:r>
+      <w:r>
+        <w:rPr>
+          <w:rStyle w:val="DataTypeTok"/>
+        </w:rPr>
+        <w:t xml:space="preserve">main=</w:t>
+      </w:r>
+      <w:r>
+        <w:rPr>
+          <w:rStyle w:val="StringTok"/>
+        </w:rPr>
+        <w:t xml:space="preserve">"Scatterplot of raw data"</w:t>
+      </w:r>
+      <w:r>
+        <w:rPr>
+          <w:rStyle w:val="NormalTok"/>
+        </w:rPr>
+        <w:t xml:space="preserve">) </w:t>
+      </w:r>
+    </w:p>
+    <w:p>
+      <w:pPr>
+        <w:pStyle w:val="FirstParagraph"/>
+      </w:pPr>
+      <w:r>
+        <w:drawing>
+          <wp:inline>
+            <wp:extent cx="4620126" cy="3696101"/>
+            <wp:effectExtent b="0" l="0" r="0" t="0"/>
+            <wp:docPr descr="" title="" id="1" name="Picture"/>
+            <a:graphic>
+              <a:graphicData uri="http://schemas.openxmlformats.org/drawingml/2006/picture">
+                <pic:pic>
+                  <pic:nvPicPr>
+                    <pic:cNvPr descr="Report_files/figure-docx/unnamed-chunk-11-3.png" id="0" name="Picture"/>
+                    <pic:cNvPicPr>
+                      <a:picLocks noChangeArrowheads="1" noChangeAspect="1"/>
+                    </pic:cNvPicPr>
+                  </pic:nvPicPr>
+                  <pic:blipFill>
+                    <a:blip r:embed="rId30"/>
+                    <a:stretch>
+                      <a:fillRect/>
+                    </a:stretch>
+                  </pic:blipFill>
+                  <pic:spPr bwMode="auto">
+                    <a:xfrm>
+                      <a:off x="0" y="0"/>
+                      <a:ext cx="4620126" cy="3696101"/>
+                    </a:xfrm>
+                    <a:prstGeom prst="rect">
+                      <a:avLst/>
+                    </a:prstGeom>
+                    <a:noFill/>
+                    <a:ln w="9525">
+                      <a:noFill/>
+                      <a:headEnd/>
+                      <a:tailEnd/>
+                    </a:ln>
+                  </pic:spPr>
+                </pic:pic>
+              </a:graphicData>
+            </a:graphic>
+          </wp:inline>
+        </w:drawing>
+      </w:r>
+    </w:p>
+    <w:p>
+      <w:pPr>
+        <w:pStyle w:val="BodyText"/>
+      </w:pPr>
+      <w:r>
+        <w:t xml:space="preserve">And here, for the normalized data:</w:t>
+      </w:r>
+    </w:p>
+    <w:p>
+      <w:pPr>
+        <w:pStyle w:val="SourceCode"/>
+      </w:pPr>
+      <w:r>
+        <w:rPr>
+          <w:rStyle w:val="NormalTok"/>
+        </w:rPr>
+        <w:t xml:space="preserve">huvec_iris &lt;-</w:t>
+      </w:r>
+      <w:r>
+        <w:rPr>
+          <w:rStyle w:val="StringTok"/>
+        </w:rPr>
+        <w:t xml:space="preserve"> </w:t>
+      </w:r>
+      <w:r>
+        <w:rPr>
+          <w:rStyle w:val="KeywordTok"/>
+        </w:rPr>
+        <w:t xml:space="preserve">pairwise.comparison</w:t>
+      </w:r>
+      <w:r>
+        <w:rPr>
+          <w:rStyle w:val="NormalTok"/>
+        </w:rPr>
+        <w:t xml:space="preserve">(celfiles.gcrma,</w:t>
+      </w:r>
+      <w:r>
+        <w:rPr>
+          <w:rStyle w:val="StringTok"/>
+        </w:rPr>
+        <w:t xml:space="preserve">"Targets"</w:t>
+      </w:r>
+      <w:r>
+        <w:rPr>
+          <w:rStyle w:val="NormalTok"/>
+        </w:rPr>
+        <w:t xml:space="preserve">,</w:t>
+      </w:r>
+      <w:r>
+        <w:rPr>
+          <w:rStyle w:val="KeywordTok"/>
+        </w:rPr>
+        <w:t xml:space="preserve">c</w:t>
+      </w:r>
+      <w:r>
+        <w:rPr>
+          <w:rStyle w:val="NormalTok"/>
+        </w:rPr>
+        <w:t xml:space="preserve">(</w:t>
+      </w:r>
+      <w:r>
+        <w:rPr>
+          <w:rStyle w:val="StringTok"/>
+        </w:rPr>
+        <w:t xml:space="preserve">"huvec"</w:t>
+      </w:r>
+      <w:r>
+        <w:rPr>
+          <w:rStyle w:val="NormalTok"/>
+        </w:rPr>
+        <w:t xml:space="preserve">,</w:t>
+      </w:r>
+      <w:r>
+        <w:rPr>
+          <w:rStyle w:val="StringTok"/>
+        </w:rPr>
+        <w:t xml:space="preserve">"iris"</w:t>
+      </w:r>
+      <w:r>
+        <w:rPr>
+          <w:rStyle w:val="NormalTok"/>
+        </w:rPr>
+        <w:t xml:space="preserve">))</w:t>
+      </w:r>
+      <w:r>
+        <w:br w:type="textWrapping"/>
+      </w:r>
+      <w:r>
+        <w:rPr>
+          <w:rStyle w:val="NormalTok"/>
+        </w:rPr>
+        <w:t xml:space="preserve">huvec_retina &lt;-</w:t>
+      </w:r>
+      <w:r>
+        <w:rPr>
+          <w:rStyle w:val="KeywordTok"/>
+        </w:rPr>
+        <w:t xml:space="preserve">pairwise.comparison</w:t>
+      </w:r>
+      <w:r>
+        <w:rPr>
+          <w:rStyle w:val="NormalTok"/>
+        </w:rPr>
+        <w:t xml:space="preserve">(celfiles.gcrma,</w:t>
+      </w:r>
+      <w:r>
+        <w:rPr>
+          <w:rStyle w:val="StringTok"/>
+        </w:rPr>
+        <w:t xml:space="preserve">"Targets"</w:t>
+      </w:r>
+      <w:r>
+        <w:rPr>
+          <w:rStyle w:val="NormalTok"/>
+        </w:rPr>
+        <w:t xml:space="preserve">,</w:t>
+      </w:r>
+      <w:r>
+        <w:rPr>
+          <w:rStyle w:val="KeywordTok"/>
+        </w:rPr>
+        <w:t xml:space="preserve">c</w:t>
+      </w:r>
+      <w:r>
+        <w:rPr>
+          <w:rStyle w:val="NormalTok"/>
+        </w:rPr>
+        <w:t xml:space="preserve">(</w:t>
+      </w:r>
+      <w:r>
+        <w:rPr>
+          <w:rStyle w:val="StringTok"/>
+        </w:rPr>
+        <w:t xml:space="preserve">"huvec"</w:t>
+      </w:r>
+      <w:r>
+        <w:rPr>
+          <w:rStyle w:val="NormalTok"/>
+        </w:rPr>
+        <w:t xml:space="preserve">,</w:t>
+      </w:r>
+      <w:r>
+        <w:rPr>
+          <w:rStyle w:val="StringTok"/>
+        </w:rPr>
+        <w:t xml:space="preserve">"retina"</w:t>
+      </w:r>
+      <w:r>
+        <w:rPr>
+          <w:rStyle w:val="NormalTok"/>
+        </w:rPr>
+        <w:t xml:space="preserve">))</w:t>
+      </w:r>
+      <w:r>
+        <w:br w:type="textWrapping"/>
+      </w:r>
+      <w:r>
+        <w:rPr>
+          <w:rStyle w:val="NormalTok"/>
+        </w:rPr>
+        <w:t xml:space="preserve">huvec_choroid &lt;-</w:t>
+      </w:r>
+      <w:r>
+        <w:rPr>
+          <w:rStyle w:val="KeywordTok"/>
+        </w:rPr>
+        <w:t xml:space="preserve">pairwise.comparison</w:t>
+      </w:r>
+      <w:r>
+        <w:rPr>
+          <w:rStyle w:val="NormalTok"/>
+        </w:rPr>
+        <w:t xml:space="preserve">(celfiles.gcrma,</w:t>
+      </w:r>
+      <w:r>
+        <w:rPr>
+          <w:rStyle w:val="StringTok"/>
+        </w:rPr>
+        <w:t xml:space="preserve">"Targets"</w:t>
+      </w:r>
+      <w:r>
+        <w:rPr>
+          <w:rStyle w:val="NormalTok"/>
+        </w:rPr>
+        <w:t xml:space="preserve">,</w:t>
+      </w:r>
+      <w:r>
+        <w:rPr>
+          <w:rStyle w:val="KeywordTok"/>
+        </w:rPr>
+        <w:t xml:space="preserve">c</w:t>
+      </w:r>
+      <w:r>
+        <w:rPr>
+          <w:rStyle w:val="NormalTok"/>
+        </w:rPr>
+        <w:t xml:space="preserve">(</w:t>
+      </w:r>
+      <w:r>
+        <w:rPr>
+          <w:rStyle w:val="StringTok"/>
+        </w:rPr>
+        <w:t xml:space="preserve">"huvec"</w:t>
+      </w:r>
+      <w:r>
+        <w:rPr>
+          <w:rStyle w:val="NormalTok"/>
+        </w:rPr>
+        <w:t xml:space="preserve">,</w:t>
+      </w:r>
+      <w:r>
+        <w:rPr>
+          <w:rStyle w:val="StringTok"/>
+        </w:rPr>
+        <w:t xml:space="preserve">"choroid"</w:t>
+      </w:r>
+      <w:r>
+        <w:rPr>
+          <w:rStyle w:val="NormalTok"/>
+        </w:rPr>
+        <w:t xml:space="preserve">))</w:t>
+      </w:r>
+      <w:r>
+        <w:br w:type="textWrapping"/>
+      </w:r>
+      <w:r>
+        <w:rPr>
+          <w:rStyle w:val="KeywordTok"/>
+        </w:rPr>
+        <w:t xml:space="preserve">plot</w:t>
+      </w:r>
+      <w:r>
+        <w:rPr>
+          <w:rStyle w:val="NormalTok"/>
+        </w:rPr>
+        <w:t xml:space="preserve">(huvec_iris)</w:t>
+      </w:r>
+    </w:p>
+    <w:p>
+      <w:pPr>
+        <w:pStyle w:val="FirstParagraph"/>
+      </w:pPr>
+      <w:r>
+        <w:drawing>
+          <wp:inline>
+            <wp:extent cx="4620126" cy="3696101"/>
+            <wp:effectExtent b="0" l="0" r="0" t="0"/>
+            <wp:docPr descr="" title="" id="1" name="Picture"/>
+            <a:graphic>
+              <a:graphicData uri="http://schemas.openxmlformats.org/drawingml/2006/picture">
+                <pic:pic>
+                  <pic:nvPicPr>
+                    <pic:cNvPr descr="Report_files/figure-docx/unnamed-chunk-12-1.png" id="0" name="Picture"/>
+                    <pic:cNvPicPr>
+                      <a:picLocks noChangeArrowheads="1" noChangeAspect="1"/>
+                    </pic:cNvPicPr>
+                  </pic:nvPicPr>
+                  <pic:blipFill>
+                    <a:blip r:embed="rId31"/>
+                    <a:stretch>
+                      <a:fillRect/>
+                    </a:stretch>
+                  </pic:blipFill>
+                  <pic:spPr bwMode="auto">
+                    <a:xfrm>
+                      <a:off x="0" y="0"/>
+                      <a:ext cx="4620126" cy="3696101"/>
+                    </a:xfrm>
+                    <a:prstGeom prst="rect">
+                      <a:avLst/>
+                    </a:prstGeom>
+                    <a:noFill/>
+                    <a:ln w="9525">
+                      <a:noFill/>
+                      <a:headEnd/>
+                      <a:tailEnd/>
+                    </a:ln>
+                  </pic:spPr>
+                </pic:pic>
+              </a:graphicData>
+            </a:graphic>
+          </wp:inline>
+        </w:drawing>
+      </w:r>
+    </w:p>
+    <w:p>
+      <w:pPr>
+        <w:pStyle w:val="SourceCode"/>
+      </w:pPr>
+      <w:r>
+        <w:rPr>
+          <w:rStyle w:val="KeywordTok"/>
+        </w:rPr>
+        <w:t xml:space="preserve">plot</w:t>
+      </w:r>
+      <w:r>
+        <w:rPr>
+          <w:rStyle w:val="NormalTok"/>
+        </w:rPr>
+        <w:t xml:space="preserve">(huvec_retina)</w:t>
+      </w:r>
+    </w:p>
+    <w:p>
+      <w:pPr>
+        <w:pStyle w:val="FirstParagraph"/>
+      </w:pPr>
+      <w:r>
+        <w:drawing>
+          <wp:inline>
+            <wp:extent cx="4620126" cy="3696101"/>
+            <wp:effectExtent b="0" l="0" r="0" t="0"/>
+            <wp:docPr descr="" title="" id="1" name="Picture"/>
+            <a:graphic>
+              <a:graphicData uri="http://schemas.openxmlformats.org/drawingml/2006/picture">
+                <pic:pic>
+                  <pic:nvPicPr>
+                    <pic:cNvPr descr="Report_files/figure-docx/unnamed-chunk-12-2.png" id="0" name="Picture"/>
+                    <pic:cNvPicPr>
+                      <a:picLocks noChangeArrowheads="1" noChangeAspect="1"/>
+                    </pic:cNvPicPr>
+                  </pic:nvPicPr>
+                  <pic:blipFill>
+                    <a:blip r:embed="rId32"/>
+                    <a:stretch>
+                      <a:fillRect/>
+                    </a:stretch>
+                  </pic:blipFill>
+                  <pic:spPr bwMode="auto">
+                    <a:xfrm>
+                      <a:off x="0" y="0"/>
+                      <a:ext cx="4620126" cy="3696101"/>
+                    </a:xfrm>
+                    <a:prstGeom prst="rect">
+                      <a:avLst/>
+                    </a:prstGeom>
+                    <a:noFill/>
+                    <a:ln w="9525">
+                      <a:noFill/>
+                      <a:headEnd/>
+                      <a:tailEnd/>
+                    </a:ln>
+                  </pic:spPr>
+                </pic:pic>
+              </a:graphicData>
+            </a:graphic>
+          </wp:inline>
+        </w:drawing>
+      </w:r>
+    </w:p>
+    <w:p>
+      <w:pPr>
+        <w:pStyle w:val="SourceCode"/>
+      </w:pPr>
+      <w:r>
+        <w:rPr>
+          <w:rStyle w:val="KeywordTok"/>
+        </w:rPr>
+        <w:t xml:space="preserve">plot</w:t>
+      </w:r>
+      <w:r>
+        <w:rPr>
+          <w:rStyle w:val="NormalTok"/>
+        </w:rPr>
+        <w:t xml:space="preserve">(huvec_choroid)</w:t>
+      </w:r>
+    </w:p>
+    <w:p>
+      <w:pPr>
+        <w:pStyle w:val="FirstParagraph"/>
+      </w:pPr>
+      <w:r>
+        <w:drawing>
+          <wp:inline>
+            <wp:extent cx="4620126" cy="3696101"/>
+            <wp:effectExtent b="0" l="0" r="0" t="0"/>
+            <wp:docPr descr="" title="" id="1" name="Picture"/>
+            <a:graphic>
+              <a:graphicData uri="http://schemas.openxmlformats.org/drawingml/2006/picture">
+                <pic:pic>
+                  <pic:nvPicPr>
+                    <pic:cNvPr descr="Report_files/figure-docx/unnamed-chunk-12-3.png" id="0" name="Picture"/>
+                    <pic:cNvPicPr>
+                      <a:picLocks noChangeArrowheads="1" noChangeAspect="1"/>
+                    </pic:cNvPicPr>
+                  </pic:nvPicPr>
+                  <pic:blipFill>
+                    <a:blip r:embed="rId33"/>
+                    <a:stretch>
+                      <a:fillRect/>
+                    </a:stretch>
+                  </pic:blipFill>
+                  <pic:spPr bwMode="auto">
+                    <a:xfrm>
+                      <a:off x="0" y="0"/>
+                      <a:ext cx="4620126" cy="3696101"/>
+                    </a:xfrm>
+                    <a:prstGeom prst="rect">
+                      <a:avLst/>
+                    </a:prstGeom>
+                    <a:noFill/>
+                    <a:ln w="9525">
+                      <a:noFill/>
+                      <a:headEnd/>
+                      <a:tailEnd/>
+                    </a:ln>
+                  </pic:spPr>
+                </pic:pic>
+              </a:graphicData>
+            </a:graphic>
+          </wp:inline>
+        </w:drawing>
+      </w:r>
+    </w:p>
+    <w:p>
+      <w:pPr>
+        <w:pStyle w:val="BodyText"/>
+      </w:pPr>
+      <w:r>
+        <w:t xml:space="preserve">And here is the heat map:</w:t>
+      </w:r>
+    </w:p>
+    <w:p>
+      <w:pPr>
+        <w:pStyle w:val="SourceCode"/>
+      </w:pPr>
+      <w:r>
+        <w:rPr>
+          <w:rStyle w:val="KeywordTok"/>
+        </w:rPr>
+        <w:t xml:space="preserve">par</w:t>
+      </w:r>
+      <w:r>
+        <w:rPr>
+          <w:rStyle w:val="NormalTok"/>
+        </w:rPr>
+        <w:t xml:space="preserve">(</w:t>
+      </w:r>
+      <w:r>
+        <w:rPr>
+          <w:rStyle w:val="DataTypeTok"/>
+        </w:rPr>
+        <w:t xml:space="preserve">mfrow=</w:t>
+      </w:r>
+      <w:r>
+        <w:rPr>
+          <w:rStyle w:val="KeywordTok"/>
+        </w:rPr>
+        <w:t xml:space="preserve">c</w:t>
+      </w:r>
+      <w:r>
+        <w:rPr>
+          <w:rStyle w:val="NormalTok"/>
+        </w:rPr>
+        <w:t xml:space="preserve">(</w:t>
+      </w:r>
+      <w:r>
+        <w:rPr>
+          <w:rStyle w:val="DecValTok"/>
+        </w:rPr>
+        <w:t xml:space="preserve">1</w:t>
+      </w:r>
+      <w:r>
+        <w:rPr>
+          <w:rStyle w:val="NormalTok"/>
+        </w:rPr>
+        <w:t xml:space="preserve">,</w:t>
+      </w:r>
+      <w:r>
+        <w:rPr>
+          <w:rStyle w:val="DecValTok"/>
+        </w:rPr>
+        <w:t xml:space="preserve">2</w:t>
+      </w:r>
+      <w:r>
+        <w:rPr>
+          <w:rStyle w:val="NormalTok"/>
+        </w:rPr>
+        <w:t xml:space="preserve">))</w:t>
+      </w:r>
+      <w:r>
+        <w:br w:type="textWrapping"/>
+      </w:r>
+      <w:r>
+        <w:rPr>
+          <w:rStyle w:val="KeywordTok"/>
+        </w:rPr>
+        <w:t xml:space="preserve">heatmap</w:t>
+      </w:r>
+      <w:r>
+        <w:rPr>
+          <w:rStyle w:val="NormalTok"/>
+        </w:rPr>
+        <w:t xml:space="preserve">(</w:t>
+      </w:r>
+      <w:r>
+        <w:rPr>
+          <w:rStyle w:val="KeywordTok"/>
+        </w:rPr>
+        <w:t xml:space="preserve">as.matrix</w:t>
+      </w:r>
+      <w:r>
+        <w:rPr>
+          <w:rStyle w:val="NormalTok"/>
+        </w:rPr>
+        <w:t xml:space="preserve">(distance), </w:t>
+      </w:r>
+      <w:r>
+        <w:rPr>
+          <w:rStyle w:val="DataTypeTok"/>
+        </w:rPr>
+        <w:t xml:space="preserve">main =</w:t>
+      </w:r>
+      <w:r>
+        <w:rPr>
+          <w:rStyle w:val="NormalTok"/>
+        </w:rPr>
+        <w:t xml:space="preserve"> </w:t>
+      </w:r>
+      <w:r>
+        <w:rPr>
+          <w:rStyle w:val="StringTok"/>
+        </w:rPr>
+        <w:t xml:space="preserve">"Raw data"</w:t>
+      </w:r>
+      <w:r>
+        <w:rPr>
+          <w:rStyle w:val="NormalTok"/>
+        </w:rPr>
+        <w:t xml:space="preserve">)</w:t>
+      </w:r>
+    </w:p>
+    <w:p>
+      <w:pPr>
+        <w:pStyle w:val="FirstParagraph"/>
+      </w:pPr>
+      <w:r>
+        <w:drawing>
+          <wp:inline>
+            <wp:extent cx="4620126" cy="3696101"/>
+            <wp:effectExtent b="0" l="0" r="0" t="0"/>
+            <wp:docPr descr="" title="" id="1" name="Picture"/>
+            <a:graphic>
+              <a:graphicData uri="http://schemas.openxmlformats.org/drawingml/2006/picture">
+                <pic:pic>
+                  <pic:nvPicPr>
+                    <pic:cNvPr descr="Report_files/figure-docx/unnamed-chunk-13-1.png" id="0" name="Picture"/>
+                    <pic:cNvPicPr>
+                      <a:picLocks noChangeArrowheads="1" noChangeAspect="1"/>
+                    </pic:cNvPicPr>
+                  </pic:nvPicPr>
+                  <pic:blipFill>
+                    <a:blip r:embed="rId34"/>
+                    <a:stretch>
+                      <a:fillRect/>
+                    </a:stretch>
+                  </pic:blipFill>
+                  <pic:spPr bwMode="auto">
+                    <a:xfrm>
+                      <a:off x="0" y="0"/>
+                      <a:ext cx="4620126" cy="3696101"/>
+                    </a:xfrm>
+                    <a:prstGeom prst="rect">
+                      <a:avLst/>
+                    </a:prstGeom>
+                    <a:noFill/>
+                    <a:ln w="9525">
+                      <a:noFill/>
+                      <a:headEnd/>
+                      <a:tailEnd/>
+                    </a:ln>
+                  </pic:spPr>
+                </pic:pic>
+              </a:graphicData>
+            </a:graphic>
+          </wp:inline>
+        </w:drawing>
+      </w:r>
+    </w:p>
+    <w:p>
+      <w:pPr>
+        <w:pStyle w:val="SourceCode"/>
+      </w:pPr>
+      <w:r>
+        <w:rPr>
+          <w:rStyle w:val="KeywordTok"/>
+        </w:rPr>
+        <w:t xml:space="preserve">heatmap</w:t>
+      </w:r>
+      <w:r>
+        <w:rPr>
+          <w:rStyle w:val="NormalTok"/>
+        </w:rPr>
+        <w:t xml:space="preserve">(</w:t>
+      </w:r>
+      <w:r>
+        <w:rPr>
+          <w:rStyle w:val="KeywordTok"/>
+        </w:rPr>
+        <w:t xml:space="preserve">as.matrix</w:t>
+      </w:r>
+      <w:r>
+        <w:rPr>
+          <w:rStyle w:val="NormalTok"/>
+        </w:rPr>
+        <w:t xml:space="preserve">(distance2), </w:t>
+      </w:r>
+      <w:r>
+        <w:rPr>
+          <w:rStyle w:val="DataTypeTok"/>
+        </w:rPr>
+        <w:t xml:space="preserve">main =</w:t>
+      </w:r>
+      <w:r>
+        <w:rPr>
+          <w:rStyle w:val="NormalTok"/>
+        </w:rPr>
+        <w:t xml:space="preserve"> </w:t>
+      </w:r>
+      <w:r>
+        <w:rPr>
+          <w:rStyle w:val="StringTok"/>
+        </w:rPr>
+        <w:t xml:space="preserve">"normalized data"</w:t>
+      </w:r>
+      <w:r>
+        <w:rPr>
+          <w:rStyle w:val="NormalTok"/>
+        </w:rPr>
+        <w:t xml:space="preserve">)</w:t>
+      </w:r>
+    </w:p>
+    <w:p>
+      <w:pPr>
+        <w:pStyle w:val="FirstParagraph"/>
+      </w:pPr>
+      <w:r>
+        <w:drawing>
+          <wp:inline>
+            <wp:extent cx="4620126" cy="3696101"/>
+            <wp:effectExtent b="0" l="0" r="0" t="0"/>
+            <wp:docPr descr="" title="" id="1" name="Picture"/>
+            <a:graphic>
+              <a:graphicData uri="http://schemas.openxmlformats.org/drawingml/2006/picture">
+                <pic:pic>
+                  <pic:nvPicPr>
+                    <pic:cNvPr descr="Report_files/figure-docx/unnamed-chunk-13-2.png" id="0" name="Picture"/>
+                    <pic:cNvPicPr>
+                      <a:picLocks noChangeArrowheads="1" noChangeAspect="1"/>
+                    </pic:cNvPicPr>
+                  </pic:nvPicPr>
+                  <pic:blipFill>
+                    <a:blip r:embed="rId35"/>
+                    <a:stretch>
+                      <a:fillRect/>
+                    </a:stretch>
+                  </pic:blipFill>
+                  <pic:spPr bwMode="auto">
+                    <a:xfrm>
+                      <a:off x="0" y="0"/>
+                      <a:ext cx="4620126" cy="3696101"/>
+                    </a:xfrm>
+                    <a:prstGeom prst="rect">
+                      <a:avLst/>
+                    </a:prstGeom>
+                    <a:noFill/>
+                    <a:ln w="9525">
+                      <a:noFill/>
+                      <a:headEnd/>
+                      <a:tailEnd/>
+                    </a:ln>
+                  </pic:spPr>
+                </pic:pic>
+              </a:graphicData>
+            </a:graphic>
+          </wp:inline>
+        </w:drawing>
+      </w:r>
+    </w:p>
+    <w:p>
+      <w:pPr>
+        <w:pStyle w:val="BodyText"/>
+      </w:pPr>
+      <w:r>
+        <w:t xml:space="preserve">MA plots is still missing.</w:t>
+      </w:r>
+    </w:p>
     <w:sectPr/>
   </w:body>
 </w:document>
@@ -5084,7 +6363,7 @@
     </w:lvl>
   </w:abstractNum>
   <w:abstractNum w:abstractNumId="990">
-    <w:nsid w:val="eea4fffa"/>
+    <w:nsid w:val="79984c83"/>
     <w:multiLevelType w:val="multilevel"/>
     <w:lvl w:ilvl="0">
       <w:numFmt w:val="bullet"/>

</xml_diff>